<commit_message>
Updates to main challenge problem document.
problem summaries -> titles of problems only
add a "link" to the Github for CP4
add misc deletions back in
change sec -> msec,
clarify description of reporting interval / time
add that some metrics (HMM) may need additional columns
add note about sample CSV outputs
add note about problems with alternative metrics, submissions
</commit_message>
<xml_diff>
--- a/problems/PPAML-Challenge-Problem-4.docx
+++ b/problems/PPAML-Challenge-Problem-4.docx
@@ -42,19 +42,19 @@
         <w:rPr>
           <w:color w:val="00000A"/>
         </w:rPr>
-        <w:t>Tom Dietterich, Version 1</w:t>
+        <w:t xml:space="preserve">Tom Dietterich, </w:t>
       </w:r>
       <w:r>
         <w:rPr>
           <w:color w:val="00000A"/>
         </w:rPr>
-        <w:t>1</w:t>
+        <w:t>Last Updated</w:t>
       </w:r>
       <w:r>
         <w:rPr>
           <w:color w:val="00000A"/>
         </w:rPr>
-        <w:t xml:space="preserve">, </w:t>
+        <w:t xml:space="preserve"> </w:t>
       </w:r>
       <w:r>
         <w:rPr>
@@ -201,22 +201,11 @@
       <w:r>
         <w:t xml:space="preserve">There are ten problems in the </w:t>
       </w:r>
-      <w:bookmarkStart w:id="0" w:name="_GoBack"/>
-      <w:bookmarkEnd w:id="0"/>
       <w:r>
         <w:t>collection</w:t>
       </w:r>
       <w:r>
-        <w:t xml:space="preserve"> of small problems. </w:t>
-      </w:r>
-      <w:r>
-        <w:t>Note that t</w:t>
-      </w:r>
-      <w:r>
-        <w:t>wo of the problem</w:t>
-      </w:r>
-      <w:r>
-        <w:t>s are expressiveness challenges.</w:t>
+        <w:t xml:space="preserve"> of small problems. Note that two of the problems are expressiveness challenges.</w:t>
       </w:r>
     </w:p>
     <w:p>
@@ -306,6 +295,9 @@
       <w:r>
         <w:t>Network Analysis</w:t>
       </w:r>
+      <w:r>
+        <w:t xml:space="preserve"> </w:t>
+      </w:r>
     </w:p>
     <w:p>
       <w:pPr>
@@ -379,11 +371,17 @@
         </w:rPr>
       </w:pPr>
       <w:r>
-        <w:t xml:space="preserve">Each small problem has a corresponding description document located in the ppaml-cp4 </w:t>
+        <w:t>Each small problem has a corresponding description doc</w:t>
+      </w:r>
+      <w:r>
+        <w:t xml:space="preserve">ument located in the ppaml-cp4 </w:t>
       </w:r>
       <w:proofErr w:type="spellStart"/>
       <w:r>
-        <w:t>git</w:t>
+        <w:t>G</w:t>
+      </w:r>
+      <w:r>
+        <w:t>it</w:t>
       </w:r>
       <w:proofErr w:type="spellEnd"/>
       <w:r>
@@ -441,20 +439,193 @@
         <w:t>m</w:t>
       </w:r>
       <w:r>
-        <w:t>.csv”. Examples are provided in the '</w:t>
+        <w:t xml:space="preserve">.csv”. The first column is the execution time in milliseconds. </w:t>
+      </w:r>
+      <w:r>
+        <w:t>The second column is the value of the metric. For some of the problems, additional columns for the metric may be necessary. For example, in problem 3, the D</w:t>
+      </w:r>
+      <w:r>
+        <w:t>iscrete</w:t>
+      </w:r>
+      <w:r>
+        <w:t>-</w:t>
+      </w:r>
+      <w:r>
+        <w:t xml:space="preserve">time </w:t>
+      </w:r>
+      <w:r>
+        <w:t>H</w:t>
+      </w:r>
+      <w:r>
+        <w:t xml:space="preserve">idden </w:t>
+      </w:r>
+      <w:r>
+        <w:t>M</w:t>
+      </w:r>
+      <w:r>
+        <w:t xml:space="preserve">arkov </w:t>
+      </w:r>
+      <w:r>
+        <w:t>M</w:t>
+      </w:r>
+      <w:r>
+        <w:t>odel</w:t>
+      </w:r>
+      <w:r>
+        <w:t>, queries 2 and 3 need more columns.</w:t>
+      </w:r>
+    </w:p>
+    <w:p>
+      <w:r>
+        <w:t xml:space="preserve">You should choose your reporting interval (elapsed time between rows) to capture the behavior of your method in less than 1000 rows. You may wish to progressively increase the sampling interval (e.g., </w:t>
       </w:r>
       <w:proofErr w:type="spellStart"/>
       <w:r>
+        <w:t>quadratically</w:t>
+      </w:r>
+      <w:proofErr w:type="spellEnd"/>
+      <w:r>
+        <w:t xml:space="preserve"> or exponentially) to provide a more informative profile.</w:t>
+      </w:r>
+    </w:p>
+    <w:p>
+      <w:r>
+        <w:t>Example CSV output files are provided in the '</w:t>
+      </w:r>
+      <w:proofErr w:type="spellStart"/>
+      <w:r>
         <w:t>sampleoutput</w:t>
       </w:r>
       <w:proofErr w:type="spellEnd"/>
       <w:r>
-        <w:t>' directory. The first column is the execution time in milliseconds (or time-step in some cases). Please refer to the submission requirements document for packaging instructions.  Please contact Galois about confusion on this matter.</w:t>
-      </w:r>
-    </w:p>
-    <w:p>
-      <w:r>
-        <w:t>There are different instructions for problem 8, found in the problem's documentation.</w:t>
+        <w:t>' directory.</w:t>
+      </w:r>
+    </w:p>
+    <w:p>
+      <w:r>
+        <w:t>Note that t</w:t>
+      </w:r>
+      <w:r>
+        <w:t>here are different instructions for problem 8</w:t>
+      </w:r>
+      <w:r>
+        <w:t xml:space="preserve"> and problem 10</w:t>
+      </w:r>
+      <w:r>
+        <w:t>, found in the problem</w:t>
+      </w:r>
+      <w:r>
+        <w:t>’s</w:t>
+      </w:r>
+      <w:r>
+        <w:t xml:space="preserve"> </w:t>
+      </w:r>
+      <w:bookmarkStart w:id="0" w:name="_GoBack"/>
+      <w:bookmarkEnd w:id="0"/>
+      <w:r>
+        <w:t>documentation.</w:t>
+      </w:r>
+      <w:r>
+        <w:br w:type="page"/>
+      </w:r>
+    </w:p>
+    <w:p>
+      <w:pPr>
+        <w:pStyle w:val="Heading1"/>
+      </w:pPr>
+      <w:r>
+        <w:lastRenderedPageBreak/>
+        <w:t>Expressiveness Challenge Problems</w:t>
+      </w:r>
+    </w:p>
+    <w:p>
+      <w:r>
+        <w:t xml:space="preserve">Problems 6 and 9 are expressiveness challenges. The primary requirement is to demonstrate a probabilistic program and show that it runs and computes the right answer. Teams should submit their </w:t>
+      </w:r>
+      <w:r>
+        <w:t>s</w:t>
+      </w:r>
+      <w:r>
+        <w:t>ource code as file “problem-</w:t>
+      </w:r>
+      <w:r>
+        <w:rPr>
+          <w:i/>
+        </w:rPr>
+        <w:t>p</w:t>
+      </w:r>
+      <w:r>
+        <w:t xml:space="preserve">-solution.tar”. Teams may optionally produce performance profiles for a </w:t>
+      </w:r>
+      <w:r>
+        <w:t>m</w:t>
+      </w:r>
+      <w:r>
+        <w:t>etric of their choice as well. Please define the metric in a file names “problem-</w:t>
+      </w:r>
+      <w:r>
+        <w:rPr>
+          <w:i/>
+        </w:rPr>
+        <w:t>p</w:t>
+      </w:r>
+      <w:r>
+        <w:t>-query-</w:t>
+      </w:r>
+      <w:r>
+        <w:rPr>
+          <w:i/>
+        </w:rPr>
+        <w:t>q</w:t>
+      </w:r>
+      <w:r>
+        <w:t>-metric.pdf”.</w:t>
+      </w:r>
+    </w:p>
+    <w:p>
+      <w:pPr>
+        <w:pStyle w:val="Heading1"/>
+      </w:pPr>
+      <w:r>
+        <w:t>Submission of Source Code</w:t>
+      </w:r>
+    </w:p>
+    <w:p>
+      <w:r>
+        <w:t xml:space="preserve">In addition, you should submit the source code for </w:t>
+      </w:r>
+      <w:r>
+        <w:t xml:space="preserve">each of your challenge problem solutions </w:t>
+      </w:r>
+      <w:r>
+        <w:t>as a “tar” archive with the name “problem-</w:t>
+      </w:r>
+      <w:r>
+        <w:rPr>
+          <w:i/>
+        </w:rPr>
+        <w:t>p</w:t>
+      </w:r>
+      <w:r>
+        <w:t>-query-</w:t>
+      </w:r>
+      <w:r>
+        <w:rPr>
+          <w:i/>
+        </w:rPr>
+        <w:t>q-</w:t>
+      </w:r>
+      <w:r>
+        <w:t>metric-</w:t>
+      </w:r>
+      <w:r>
+        <w:rPr>
+          <w:i/>
+        </w:rPr>
+        <w:t>m</w:t>
+      </w:r>
+      <w:r>
+        <w:t xml:space="preserve">-solution.tar”.  If all metrics share the same solution, you can just provide a single file for that query. If all queries share the same solution, you can just provide a single file for the problem.  We expect to evaluate the source program with respect to such measures as compactness, elegance, comprehensibility, and extensibility. </w:t>
       </w:r>
     </w:p>
     <w:p>
@@ -467,36 +638,6 @@
           <w:szCs w:val="28"/>
         </w:rPr>
       </w:pPr>
-      <w:r>
-        <w:t>Problems 6 and 9 are expressiveness challenges. The primary requirement is to demonstrate a probabilistic program and show that it runs and computes the right answer. Teams should submit their source code as file “problem-</w:t>
-      </w:r>
-      <w:r>
-        <w:rPr>
-          <w:i/>
-        </w:rPr>
-        <w:t>p</w:t>
-      </w:r>
-      <w:r>
-        <w:t>-solution.tar”. Teams may optionally produce performance profiles for a metric of their choice as well. Please define the metric in a file names “problem-</w:t>
-      </w:r>
-      <w:r>
-        <w:rPr>
-          <w:i/>
-        </w:rPr>
-        <w:t>p</w:t>
-      </w:r>
-      <w:r>
-        <w:t>-query-</w:t>
-      </w:r>
-      <w:r>
-        <w:rPr>
-          <w:i/>
-        </w:rPr>
-        <w:t>q</w:t>
-      </w:r>
-      <w:r>
-        <w:t>-metric.pdf”.</w:t>
-      </w:r>
     </w:p>
     <w:sectPr>
       <w:pgSz w:w="12240" w:h="15840"/>

</xml_diff>